<commit_message>
add workflow file + minor update
</commit_message>
<xml_diff>
--- a/Note méthodologique.docx
+++ b/Note méthodologique.docx
@@ -143,7 +143,15 @@
         <w:jc w:val="both"/>
       </w:pPr>
       <w:r>
-        <w:t xml:space="preserve">Dans ce papier, nous proposons une étude comparative entre un modèle U-Net Mini qui nous sert de baseline et un SegFormer </w:t>
+        <w:t xml:space="preserve">Dans ce papier, nous proposons une étude comparative entre un modèle U-Net Mini qui nous sert de </w:t>
+      </w:r>
+      <w:proofErr w:type="spellStart"/>
+      <w:r>
+        <w:t>baseline</w:t>
+      </w:r>
+      <w:proofErr w:type="spellEnd"/>
+      <w:r>
+        <w:t xml:space="preserve"> et un SegFormer </w:t>
       </w:r>
       <w:r>
         <w:t xml:space="preserve">qui est considéré comme le state of the art des modèles </w:t>
@@ -169,17 +177,36 @@
       <w:r>
         <w:t xml:space="preserve"> Pour les besoins de cette étude, nous utilisons les modèles pré entrainés « </w:t>
       </w:r>
-      <w:r>
-        <w:rPr>
-          <w:b/>
-          <w:bCs/>
-          <w:i/>
-          <w:iCs/>
-        </w:rPr>
-        <w:t>Nvidia/segformer-b0-finetuned-cityscapes-1024-1024</w:t>
-      </w:r>
-      <w:r>
-        <w:t xml:space="preserve"> » pré entrainé sur les données Cityscapes et le </w:t>
+      <w:proofErr w:type="spellStart"/>
+      <w:r>
+        <w:rPr>
+          <w:b/>
+          <w:bCs/>
+          <w:i/>
+          <w:iCs/>
+        </w:rPr>
+        <w:t>Nvidia</w:t>
+      </w:r>
+      <w:proofErr w:type="spellEnd"/>
+      <w:r>
+        <w:rPr>
+          <w:b/>
+          <w:bCs/>
+          <w:i/>
+          <w:iCs/>
+        </w:rPr>
+        <w:t>/segformer-b0-finetuned-cityscapes-1024-1024</w:t>
+      </w:r>
+      <w:r>
+        <w:t xml:space="preserve"> » pré entrainé sur les données </w:t>
+      </w:r>
+      <w:proofErr w:type="spellStart"/>
+      <w:r>
+        <w:t>Cityscapes</w:t>
+      </w:r>
+      <w:proofErr w:type="spellEnd"/>
+      <w:r>
+        <w:t xml:space="preserve"> et le </w:t>
       </w:r>
       <w:r>
         <w:rPr>
@@ -188,14 +215,25 @@
         </w:rPr>
         <w:t>« </w:t>
       </w:r>
-      <w:r>
-        <w:rPr>
-          <w:b/>
-          <w:bCs/>
-          <w:i/>
-          <w:iCs/>
-        </w:rPr>
-        <w:t>Nvidia/segformer-b0-finetuned-ade-512-512</w:t>
+      <w:proofErr w:type="spellStart"/>
+      <w:r>
+        <w:rPr>
+          <w:b/>
+          <w:bCs/>
+          <w:i/>
+          <w:iCs/>
+        </w:rPr>
+        <w:t>Nvidia</w:t>
+      </w:r>
+      <w:proofErr w:type="spellEnd"/>
+      <w:r>
+        <w:rPr>
+          <w:b/>
+          <w:bCs/>
+          <w:i/>
+          <w:iCs/>
+        </w:rPr>
+        <w:t>/segformer-b0-finetuned-ade-512-512</w:t>
       </w:r>
       <w:r>
         <w:rPr>
@@ -236,7 +274,15 @@
         <w:jc w:val="both"/>
       </w:pPr>
       <w:r>
-        <w:t xml:space="preserve">Les données utilisées dans ce projet sont fournies par CityScapes. Nous avons un jeu de données de 5000 images d’une caméra embarquée. Ces images sont fournies avec leurs masques annotés des différentes catégories. </w:t>
+        <w:t xml:space="preserve">Les données utilisées dans ce projet sont fournies par </w:t>
+      </w:r>
+      <w:proofErr w:type="spellStart"/>
+      <w:r>
+        <w:t>CityScapes</w:t>
+      </w:r>
+      <w:proofErr w:type="spellEnd"/>
+      <w:r>
+        <w:t xml:space="preserve">. Nous avons un jeu de données de 5000 images d’une caméra embarquée. Ces images sont fournies avec leurs masques annotés des différentes catégories. </w:t>
       </w:r>
     </w:p>
     <w:p>
@@ -300,7 +346,15 @@
         <w:jc w:val="both"/>
       </w:pPr>
       <w:r>
-        <w:t xml:space="preserve">Le dossier « gtFine » contient, quant à lui, les masques. En tout à chaque image correspond 4 fichiers de masques : </w:t>
+        <w:t xml:space="preserve">Le dossier « </w:t>
+      </w:r>
+      <w:proofErr w:type="spellStart"/>
+      <w:r>
+        <w:t>gtFine</w:t>
+      </w:r>
+      <w:proofErr w:type="spellEnd"/>
+      <w:r>
+        <w:t xml:space="preserve"> » contient, quant à lui, les masques. En tout à chaque image correspond 4 fichiers de masques : </w:t>
       </w:r>
     </w:p>
     <w:p>
@@ -318,16 +372,88 @@
         <w:jc w:val="both"/>
       </w:pPr>
       <w:r>
-        <w:t xml:space="preserve">- Un fichier Json nommé « _getFine_polygons.json », ce fichier contient les annotations polygonales pour chaque objet dans l’image. Les polygones définissent les contours des objets et sont utilisés pour générer les masques de segmentation. Le fichier Json est structuré de la manière suivante : ‘ImageHeight’ et ‘ImageWidth’ définissent la dimension de l’image, ‘objects’ constitue la liste des objets annotés, cette liste se compose d’un ‘label’ qui définis la classe de l’objet et de ‘polygon’ qui représente la liste des coordonnées x et y des contours des objets. </w:t>
-      </w:r>
-    </w:p>
-    <w:p>
-      <w:pPr>
-        <w:spacing w:line="360" w:lineRule="auto"/>
-        <w:jc w:val="both"/>
-      </w:pPr>
-      <w:r>
-        <w:t xml:space="preserve">- Un fichier « _gtfine_labeIds.png » où chaque pixel a une valeur qui correspond à l’Id d’une classe spécifique. Ce fichier est très similaire de « _gtFine_color.png » mais est représenté en nuance de gris. Chaque pixel a une valeur allant de -1 à 32 représentants l’Id de la classe. </w:t>
+        <w:t xml:space="preserve">- Un fichier </w:t>
+      </w:r>
+      <w:proofErr w:type="spellStart"/>
+      <w:r>
+        <w:t>Json</w:t>
+      </w:r>
+      <w:proofErr w:type="spellEnd"/>
+      <w:r>
+        <w:t xml:space="preserve"> nommé « _</w:t>
+      </w:r>
+      <w:proofErr w:type="spellStart"/>
+      <w:r>
+        <w:t>getFine_polygons.json</w:t>
+      </w:r>
+      <w:proofErr w:type="spellEnd"/>
+      <w:r>
+        <w:t xml:space="preserve"> », ce fichier contient les annotations polygonales pour chaque objet dans l’image. Les polygones définissent les contours des objets et sont utilisés pour générer les masques de segmentation. Le fichier </w:t>
+      </w:r>
+      <w:proofErr w:type="spellStart"/>
+      <w:r>
+        <w:t>Json</w:t>
+      </w:r>
+      <w:proofErr w:type="spellEnd"/>
+      <w:r>
+        <w:t xml:space="preserve"> est structuré de la manière suivante : ‘</w:t>
+      </w:r>
+      <w:proofErr w:type="spellStart"/>
+      <w:r>
+        <w:t>ImageHeight</w:t>
+      </w:r>
+      <w:proofErr w:type="spellEnd"/>
+      <w:r>
+        <w:t>’ et ‘</w:t>
+      </w:r>
+      <w:proofErr w:type="spellStart"/>
+      <w:r>
+        <w:t>ImageWidth</w:t>
+      </w:r>
+      <w:proofErr w:type="spellEnd"/>
+      <w:r>
+        <w:t>’ définissent la dimension de l’image, ‘</w:t>
+      </w:r>
+      <w:proofErr w:type="spellStart"/>
+      <w:r>
+        <w:t>objects</w:t>
+      </w:r>
+      <w:proofErr w:type="spellEnd"/>
+      <w:r>
+        <w:t>’ constitue la liste des objets annotés, cette liste se compose d’un ‘label’ qui définis la classe de l’objet et de ‘</w:t>
+      </w:r>
+      <w:proofErr w:type="spellStart"/>
+      <w:r>
+        <w:t>polygon</w:t>
+      </w:r>
+      <w:proofErr w:type="spellEnd"/>
+      <w:r>
+        <w:t xml:space="preserve">’ qui représente la liste des coordonnées x et y des contours des objets. </w:t>
+      </w:r>
+    </w:p>
+    <w:p>
+      <w:pPr>
+        <w:spacing w:line="360" w:lineRule="auto"/>
+        <w:jc w:val="both"/>
+      </w:pPr>
+      <w:r>
+        <w:t xml:space="preserve">- Un fichier « _gtfine_labeIds.png » où chaque pixel a une valeur qui correspond à </w:t>
+      </w:r>
+      <w:proofErr w:type="spellStart"/>
+      <w:r>
+        <w:t>l’Id</w:t>
+      </w:r>
+      <w:proofErr w:type="spellEnd"/>
+      <w:r>
+        <w:t xml:space="preserve"> d’une classe spécifique. Ce fichier est très similaire de « _gtFine_color.png » mais est représenté en nuance de gris. Chaque pixel a une valeur allant de -1 à 32 représentants </w:t>
+      </w:r>
+      <w:proofErr w:type="spellStart"/>
+      <w:r>
+        <w:t>l’Id</w:t>
+      </w:r>
+      <w:proofErr w:type="spellEnd"/>
+      <w:r>
+        <w:t xml:space="preserve"> de la classe. </w:t>
       </w:r>
     </w:p>
     <w:p>
@@ -393,7 +519,55 @@
         <w:jc w:val="both"/>
       </w:pPr>
       <w:r>
-        <w:t>Le modèle SegFormer a été introduit en 2021 dans l’article « SegFormer : Simple and Efficient Design for Semantic Segmentation with Transformers » par Enze Xie, Wenhai Wang, Zhiding Yu, Anima Anandkumar, Jose M. Alvarez et Ping Luo.</w:t>
+        <w:t xml:space="preserve">Le modèle SegFormer a été introduit en 2021 dans l’article « SegFormer : Simple and Efficient Design for </w:t>
+      </w:r>
+      <w:proofErr w:type="spellStart"/>
+      <w:r>
+        <w:t>Semantic</w:t>
+      </w:r>
+      <w:proofErr w:type="spellEnd"/>
+      <w:r>
+        <w:t xml:space="preserve"> Segmentation </w:t>
+      </w:r>
+      <w:proofErr w:type="spellStart"/>
+      <w:r>
+        <w:t>with</w:t>
+      </w:r>
+      <w:proofErr w:type="spellEnd"/>
+      <w:r>
+        <w:t xml:space="preserve"> Transformers » par </w:t>
+      </w:r>
+      <w:proofErr w:type="spellStart"/>
+      <w:r>
+        <w:t>Enze</w:t>
+      </w:r>
+      <w:proofErr w:type="spellEnd"/>
+      <w:r>
+        <w:t xml:space="preserve"> Xie, </w:t>
+      </w:r>
+      <w:proofErr w:type="spellStart"/>
+      <w:r>
+        <w:t>Wenhai</w:t>
+      </w:r>
+      <w:proofErr w:type="spellEnd"/>
+      <w:r>
+        <w:t xml:space="preserve"> Wang, </w:t>
+      </w:r>
+      <w:proofErr w:type="spellStart"/>
+      <w:r>
+        <w:t>Zhiding</w:t>
+      </w:r>
+      <w:proofErr w:type="spellEnd"/>
+      <w:r>
+        <w:t xml:space="preserve"> Yu, Anima </w:t>
+      </w:r>
+      <w:proofErr w:type="spellStart"/>
+      <w:r>
+        <w:t>Anandkumar</w:t>
+      </w:r>
+      <w:proofErr w:type="spellEnd"/>
+      <w:r>
+        <w:t>, Jose M. Alvarez et Ping Luo.</w:t>
       </w:r>
     </w:p>
     <w:p>
@@ -405,7 +579,15 @@
         <w:t xml:space="preserve">Le modèle SegFormer combine une série d’innovations architecturales pour améliorer la segmentation sémantique. Le modèle se compose d’un encodeur basé sur une architecture Transformers hiérarchique et d’un décodeur MLP </w:t>
       </w:r>
       <w:r>
-        <w:t>(Multilayers Percept</w:t>
+        <w:t>(</w:t>
+      </w:r>
+      <w:proofErr w:type="spellStart"/>
+      <w:r>
+        <w:t>Multilayers</w:t>
+      </w:r>
+      <w:proofErr w:type="spellEnd"/>
+      <w:r>
+        <w:t xml:space="preserve"> Percept</w:t>
       </w:r>
       <w:r>
         <w:t>ion</w:t>
@@ -504,7 +686,23 @@
         <w:t xml:space="preserve"> et ses différentes, en particulier,</w:t>
       </w:r>
       <w:r>
-        <w:t xml:space="preserve"> ceux développés par Nvidia et disponibles dans la bibliothèque Transformers de Hugging Face, sont, du moins en théorie, plus efficients car à la fois plus performants et plus économes que les réseaux de neurones convolutifs. Cette efficacité vient de la combinaison d’un encodeur se basant sur l’architecture Transformers et d’un décodeur MLP léger.</w:t>
+        <w:t xml:space="preserve"> ceux développés par </w:t>
+      </w:r>
+      <w:proofErr w:type="spellStart"/>
+      <w:r>
+        <w:t>Nvidia</w:t>
+      </w:r>
+      <w:proofErr w:type="spellEnd"/>
+      <w:r>
+        <w:t xml:space="preserve"> et disponibles dans la bibliothèque Transformers de </w:t>
+      </w:r>
+      <w:proofErr w:type="spellStart"/>
+      <w:r>
+        <w:t>Hugging</w:t>
+      </w:r>
+      <w:proofErr w:type="spellEnd"/>
+      <w:r>
+        <w:t xml:space="preserve"> Face, sont, du moins en théorie, plus efficients car à la fois plus performants et plus économes que les réseaux de neurones convolutifs. Cette efficacité vient de la combinaison d’un encodeur se basant sur l’architecture Transformers et d’un décodeur MLP léger.</w:t>
       </w:r>
     </w:p>
     <w:p>
@@ -596,17 +794,36 @@
       <w:r>
         <w:t>Dans ce papier, nous allons nous intéresser à deux variantes du modèle SegFormer : « </w:t>
       </w:r>
-      <w:r>
-        <w:rPr>
-          <w:b/>
-          <w:bCs/>
-          <w:i/>
-          <w:iCs/>
-        </w:rPr>
-        <w:t>Nvidia/segformer-b0-finetuned-cityscapes-1024-1024</w:t>
-      </w:r>
-      <w:r>
-        <w:t xml:space="preserve"> » pré entrainé sur les données Cityscapes et le </w:t>
+      <w:proofErr w:type="spellStart"/>
+      <w:r>
+        <w:rPr>
+          <w:b/>
+          <w:bCs/>
+          <w:i/>
+          <w:iCs/>
+        </w:rPr>
+        <w:t>Nvidia</w:t>
+      </w:r>
+      <w:proofErr w:type="spellEnd"/>
+      <w:r>
+        <w:rPr>
+          <w:b/>
+          <w:bCs/>
+          <w:i/>
+          <w:iCs/>
+        </w:rPr>
+        <w:t>/segformer-b0-finetuned-cityscapes-1024-1024</w:t>
+      </w:r>
+      <w:r>
+        <w:t xml:space="preserve"> » pré entrainé sur les données </w:t>
+      </w:r>
+      <w:proofErr w:type="spellStart"/>
+      <w:r>
+        <w:t>Cityscapes</w:t>
+      </w:r>
+      <w:proofErr w:type="spellEnd"/>
+      <w:r>
+        <w:t xml:space="preserve"> et le </w:t>
       </w:r>
       <w:r>
         <w:rPr>
@@ -615,14 +832,25 @@
         </w:rPr>
         <w:t>« </w:t>
       </w:r>
-      <w:r>
-        <w:rPr>
-          <w:b/>
-          <w:bCs/>
-          <w:i/>
-          <w:iCs/>
-        </w:rPr>
-        <w:t>Nvidia/segformer-b0-finetuned-ade-512-512</w:t>
+      <w:proofErr w:type="spellStart"/>
+      <w:r>
+        <w:rPr>
+          <w:b/>
+          <w:bCs/>
+          <w:i/>
+          <w:iCs/>
+        </w:rPr>
+        <w:t>Nvidia</w:t>
+      </w:r>
+      <w:proofErr w:type="spellEnd"/>
+      <w:r>
+        <w:rPr>
+          <w:b/>
+          <w:bCs/>
+          <w:i/>
+          <w:iCs/>
+        </w:rPr>
+        <w:t>/segformer-b0-finetuned-ade-512-512</w:t>
       </w:r>
       <w:r>
         <w:rPr>
@@ -632,7 +860,23 @@
         <w:t> </w:t>
       </w:r>
       <w:r>
-        <w:t>» pré entrainé sur les données ADE20K. Les deux variantes ont été utilisées par les auteurs de l’article : « SegFormer : Simple and Efficient Design for Semantic Segmentation with Transformers ». Le B0 fait référence à la plus petite variante du modèle SegFormer</w:t>
+        <w:t xml:space="preserve">» pré entrainé sur les données ADE20K. Les deux variantes ont été utilisées par les auteurs de l’article : « SegFormer : Simple and Efficient Design for </w:t>
+      </w:r>
+      <w:proofErr w:type="spellStart"/>
+      <w:r>
+        <w:t>Semantic</w:t>
+      </w:r>
+      <w:proofErr w:type="spellEnd"/>
+      <w:r>
+        <w:t xml:space="preserve"> Segmentation </w:t>
+      </w:r>
+      <w:proofErr w:type="spellStart"/>
+      <w:r>
+        <w:t>with</w:t>
+      </w:r>
+      <w:proofErr w:type="spellEnd"/>
+      <w:r>
+        <w:t xml:space="preserve"> Transformers ». Le B0 fait référence à la plus petite variante du modèle SegFormer</w:t>
       </w:r>
       <w:r>
         <w:t>, celui-ci utilise une famille d’encodeurs Transformers hiérarchiques appelés MiT</w:t>
@@ -658,17 +902,52 @@
       <w:r>
         <w:t>Le « </w:t>
       </w:r>
-      <w:r>
-        <w:rPr>
-          <w:b/>
-          <w:bCs/>
-          <w:i/>
-          <w:iCs/>
-        </w:rPr>
-        <w:t>Nvidia/segformer-b0-finetuned-cityscapes-1024-1024</w:t>
-      </w:r>
-      <w:r>
-        <w:t xml:space="preserve"> » est un SegFormer B0 pré entrainé dans un premier temps sur le jeu de données ImageNet puis fine tuned sur les données Cityscapes </w:t>
+      <w:proofErr w:type="spellStart"/>
+      <w:r>
+        <w:rPr>
+          <w:b/>
+          <w:bCs/>
+          <w:i/>
+          <w:iCs/>
+        </w:rPr>
+        <w:t>Nvidia</w:t>
+      </w:r>
+      <w:proofErr w:type="spellEnd"/>
+      <w:r>
+        <w:rPr>
+          <w:b/>
+          <w:bCs/>
+          <w:i/>
+          <w:iCs/>
+        </w:rPr>
+        <w:t>/segformer-b0-finetuned-cityscapes-1024-1024</w:t>
+      </w:r>
+      <w:r>
+        <w:t xml:space="preserve"> » est un SegFormer B0 pré entrainé dans un premier temps sur le jeu de données </w:t>
+      </w:r>
+      <w:proofErr w:type="spellStart"/>
+      <w:r>
+        <w:t>ImageNet</w:t>
+      </w:r>
+      <w:proofErr w:type="spellEnd"/>
+      <w:r>
+        <w:t xml:space="preserve"> puis fine </w:t>
+      </w:r>
+      <w:proofErr w:type="spellStart"/>
+      <w:r>
+        <w:t>tuned</w:t>
+      </w:r>
+      <w:proofErr w:type="spellEnd"/>
+      <w:r>
+        <w:t xml:space="preserve"> sur les données </w:t>
+      </w:r>
+      <w:proofErr w:type="spellStart"/>
+      <w:r>
+        <w:t>Cityscapes</w:t>
+      </w:r>
+      <w:proofErr w:type="spellEnd"/>
+      <w:r>
+        <w:t xml:space="preserve"> </w:t>
       </w:r>
       <w:r>
         <w:t>pour la tâche de segmentation sémantique d’images urbaines.</w:t>
@@ -689,14 +968,25 @@
         </w:rPr>
         <w:t>« </w:t>
       </w:r>
-      <w:r>
-        <w:rPr>
-          <w:b/>
-          <w:bCs/>
-          <w:i/>
-          <w:iCs/>
-        </w:rPr>
-        <w:t>Nvidia/segformer-b0-finetuned-ade-512-512</w:t>
+      <w:proofErr w:type="spellStart"/>
+      <w:r>
+        <w:rPr>
+          <w:b/>
+          <w:bCs/>
+          <w:i/>
+          <w:iCs/>
+        </w:rPr>
+        <w:t>Nvidia</w:t>
+      </w:r>
+      <w:proofErr w:type="spellEnd"/>
+      <w:r>
+        <w:rPr>
+          <w:b/>
+          <w:bCs/>
+          <w:i/>
+          <w:iCs/>
+        </w:rPr>
+        <w:t>/segformer-b0-finetuned-ade-512-512</w:t>
       </w:r>
       <w:r>
         <w:rPr>
@@ -706,7 +996,15 @@
         <w:t> </w:t>
       </w:r>
       <w:r>
-        <w:t>» suit la même logique mais a été fine tuned sur le jeu de données ADE20K.</w:t>
+        <w:t xml:space="preserve">» suit la même logique mais a été fine </w:t>
+      </w:r>
+      <w:proofErr w:type="spellStart"/>
+      <w:r>
+        <w:t>tuned</w:t>
+      </w:r>
+      <w:proofErr w:type="spellEnd"/>
+      <w:r>
+        <w:t xml:space="preserve"> sur le jeu de données ADE20K.</w:t>
       </w:r>
     </w:p>
     <w:p>
@@ -720,14 +1018,25 @@
       <w:r>
         <w:t>« </w:t>
       </w:r>
-      <w:r>
-        <w:rPr>
-          <w:b/>
-          <w:bCs/>
-          <w:i/>
-          <w:iCs/>
-        </w:rPr>
-        <w:t>Nvidia/segformer-b0-finetuned-cityscapes-1024-1024</w:t>
+      <w:proofErr w:type="spellStart"/>
+      <w:r>
+        <w:rPr>
+          <w:b/>
+          <w:bCs/>
+          <w:i/>
+          <w:iCs/>
+        </w:rPr>
+        <w:t>Nvidia</w:t>
+      </w:r>
+      <w:proofErr w:type="spellEnd"/>
+      <w:r>
+        <w:rPr>
+          <w:b/>
+          <w:bCs/>
+          <w:i/>
+          <w:iCs/>
+        </w:rPr>
+        <w:t>/segformer-b0-finetuned-cityscapes-1024-1024</w:t>
       </w:r>
       <w:r>
         <w:t xml:space="preserve"> » avec ajustement de quelques paramètres et hyperparamètres et 1 avec le </w:t>
@@ -739,14 +1048,25 @@
         </w:rPr>
         <w:t>« </w:t>
       </w:r>
-      <w:r>
-        <w:rPr>
-          <w:b/>
-          <w:bCs/>
-          <w:i/>
-          <w:iCs/>
-        </w:rPr>
-        <w:t>Nvidia/segformer-b0-finetuned-ade-512-512</w:t>
+      <w:proofErr w:type="spellStart"/>
+      <w:r>
+        <w:rPr>
+          <w:b/>
+          <w:bCs/>
+          <w:i/>
+          <w:iCs/>
+        </w:rPr>
+        <w:t>Nvidia</w:t>
+      </w:r>
+      <w:proofErr w:type="spellEnd"/>
+      <w:r>
+        <w:rPr>
+          <w:b/>
+          <w:bCs/>
+          <w:i/>
+          <w:iCs/>
+        </w:rPr>
+        <w:t>/segformer-b0-finetuned-ade-512-512</w:t>
       </w:r>
       <w:r>
         <w:rPr>
@@ -780,7 +1100,31 @@
         <w:t>critères</w:t>
       </w:r>
       <w:r>
-        <w:t xml:space="preserve">, d’abord la métrique « MeanIoU », ensuite la fonction de perte sur les données de validation « Val Loss », à noter que la fonction de perte utilisée est la « cross-entropy ». Le troisième point de comparaison est le temps de </w:t>
+        <w:t>, d’abord la métrique « </w:t>
+      </w:r>
+      <w:proofErr w:type="spellStart"/>
+      <w:r>
+        <w:t>MeanIoU</w:t>
+      </w:r>
+      <w:proofErr w:type="spellEnd"/>
+      <w:r>
+        <w:t xml:space="preserve"> », ensuite la fonction de perte sur les données de validation « Val </w:t>
+      </w:r>
+      <w:proofErr w:type="spellStart"/>
+      <w:r>
+        <w:t>Loss</w:t>
+      </w:r>
+      <w:proofErr w:type="spellEnd"/>
+      <w:r>
+        <w:t> », à noter que la fonction de perte utilisée est la « cross-</w:t>
+      </w:r>
+      <w:proofErr w:type="spellStart"/>
+      <w:r>
+        <w:t>entropy</w:t>
+      </w:r>
+      <w:proofErr w:type="spellEnd"/>
+      <w:r>
+        <w:t xml:space="preserve"> ». Le troisième point de comparaison est le temps de </w:t>
       </w:r>
       <w:r>
         <w:t>calcul</w:t>
@@ -810,19 +1154,38 @@
         <w:t>2</w:t>
       </w:r>
       <w:r>
-        <w:t xml:space="preserve"> data generator : un premier pour charger et prétraiter les données que nous injectons dans notre modèle U-Net Mini</w:t>
+        <w:t xml:space="preserve"> data </w:t>
+      </w:r>
+      <w:proofErr w:type="spellStart"/>
+      <w:r>
+        <w:t>generator</w:t>
+      </w:r>
+      <w:proofErr w:type="spellEnd"/>
+      <w:r>
+        <w:t> : un premier pour charger et prétraiter les données que nous injectons dans notre modèle U-Net Mini</w:t>
       </w:r>
       <w:r>
         <w:t xml:space="preserve"> et la version 2 du SegFormer « </w:t>
       </w:r>
-      <w:r>
-        <w:rPr>
-          <w:b/>
-          <w:bCs/>
-          <w:i/>
-          <w:iCs/>
-        </w:rPr>
-        <w:t>Nvidia/segformer-b0-finetuned-cityscapes-1024-1024</w:t>
+      <w:proofErr w:type="spellStart"/>
+      <w:r>
+        <w:rPr>
+          <w:b/>
+          <w:bCs/>
+          <w:i/>
+          <w:iCs/>
+        </w:rPr>
+        <w:t>Nvidia</w:t>
+      </w:r>
+      <w:proofErr w:type="spellEnd"/>
+      <w:r>
+        <w:rPr>
+          <w:b/>
+          <w:bCs/>
+          <w:i/>
+          <w:iCs/>
+        </w:rPr>
+        <w:t>/segformer-b0-finetuned-cityscapes-1024-1024</w:t>
       </w:r>
       <w:r>
         <w:t> »</w:t>
@@ -839,14 +1202,25 @@
       <w:r>
         <w:t>concerne la version 1 de notre SegFormer « </w:t>
       </w:r>
-      <w:r>
-        <w:rPr>
-          <w:b/>
-          <w:bCs/>
-          <w:i/>
-          <w:iCs/>
-        </w:rPr>
-        <w:t>Nvidia/segformer-b0-finetuned-cityscapes-1024-1024</w:t>
+      <w:proofErr w:type="spellStart"/>
+      <w:r>
+        <w:rPr>
+          <w:b/>
+          <w:bCs/>
+          <w:i/>
+          <w:iCs/>
+        </w:rPr>
+        <w:t>Nvidia</w:t>
+      </w:r>
+      <w:proofErr w:type="spellEnd"/>
+      <w:r>
+        <w:rPr>
+          <w:b/>
+          <w:bCs/>
+          <w:i/>
+          <w:iCs/>
+        </w:rPr>
+        <w:t>/segformer-b0-finetuned-cityscapes-1024-1024</w:t>
       </w:r>
       <w:r>
         <w:t> »</w:t>
@@ -863,14 +1237,25 @@
       <w:r>
         <w:t>L’idée est d’entrainer le SegFormer « </w:t>
       </w:r>
-      <w:r>
-        <w:rPr>
-          <w:b/>
-          <w:bCs/>
-          <w:i/>
-          <w:iCs/>
-        </w:rPr>
-        <w:t>Nvidia/segformer-b0-finetuned-cityscapes-1024-1024</w:t>
+      <w:proofErr w:type="spellStart"/>
+      <w:r>
+        <w:rPr>
+          <w:b/>
+          <w:bCs/>
+          <w:i/>
+          <w:iCs/>
+        </w:rPr>
+        <w:t>Nvidia</w:t>
+      </w:r>
+      <w:proofErr w:type="spellEnd"/>
+      <w:r>
+        <w:rPr>
+          <w:b/>
+          <w:bCs/>
+          <w:i/>
+          <w:iCs/>
+        </w:rPr>
+        <w:t>/segformer-b0-finetuned-cityscapes-1024-1024</w:t>
       </w:r>
       <w:r>
         <w:t xml:space="preserve"> » en lui injectant, tant tôt, des données avec une haute </w:t>
@@ -895,7 +1280,15 @@
       </w:pPr>
       <w:r>
         <w:lastRenderedPageBreak/>
-        <w:t>A noter que notre modèle baseline a été entrainé sans augmentation de données</w:t>
+        <w:t xml:space="preserve">A noter que notre modèle </w:t>
+      </w:r>
+      <w:proofErr w:type="spellStart"/>
+      <w:r>
+        <w:t>baseline</w:t>
+      </w:r>
+      <w:proofErr w:type="spellEnd"/>
+      <w:r>
+        <w:t xml:space="preserve"> a été entrainé sans augmentation de données</w:t>
       </w:r>
       <w:r>
         <w:t>.</w:t>
@@ -931,7 +1324,15 @@
         <w:t>, également,</w:t>
       </w:r>
       <w:r>
-        <w:t xml:space="preserve"> à noter qu’il existe une méthode permettant d’initialiser un processeur d’image (SegformerImageProcessor) à partir d’un modèle SegFormer pré entrainé. </w:t>
+        <w:t xml:space="preserve"> à noter qu’il existe une méthode permettant d’initialiser un processeur d’image (</w:t>
+      </w:r>
+      <w:proofErr w:type="spellStart"/>
+      <w:r>
+        <w:t>SegformerImageProcessor</w:t>
+      </w:r>
+      <w:proofErr w:type="spellEnd"/>
+      <w:r>
+        <w:t xml:space="preserve">) à partir d’un modèle SegFormer pré entrainé. </w:t>
       </w:r>
     </w:p>
     <w:p>
@@ -958,7 +1359,15 @@
         <w:t xml:space="preserve"> </w:t>
       </w:r>
       <w:r>
-        <w:t>les tenseurs résultants n’avaient pas les bonnes dimensions. Nous avons dû, de ce fait, les préparer manuellement, en quelques sortes, en ajoutant quelques lignes de code à notre data generator.</w:t>
+        <w:t xml:space="preserve">les tenseurs résultants n’avaient pas les bonnes dimensions. Nous avons dû, de ce fait, les préparer manuellement, en quelques sortes, en ajoutant quelques lignes de code à notre data </w:t>
+      </w:r>
+      <w:proofErr w:type="spellStart"/>
+      <w:r>
+        <w:t>generator</w:t>
+      </w:r>
+      <w:proofErr w:type="spellEnd"/>
+      <w:r>
+        <w:t>.</w:t>
       </w:r>
       <w:r>
         <w:rPr>
@@ -1184,6 +1593,7 @@
                       <w:lang w:eastAsia="fr-FR"/>
                     </w:rPr>
                   </w:pPr>
+                  <w:proofErr w:type="spellStart"/>
                   <w:r>
                     <w:rPr>
                       <w:rFonts w:ascii="Times New Roman" w:eastAsia="Times New Roman" w:hAnsi="Times New Roman" w:cs="Times New Roman"/>
@@ -1193,7 +1603,19 @@
                       <w:szCs w:val="24"/>
                       <w:lang w:eastAsia="fr-FR"/>
                     </w:rPr>
-                    <w:t>mIoU (%)</w:t>
+                    <w:t>mIoU</w:t>
+                  </w:r>
+                  <w:proofErr w:type="spellEnd"/>
+                  <w:r>
+                    <w:rPr>
+                      <w:rFonts w:ascii="Times New Roman" w:eastAsia="Times New Roman" w:hAnsi="Times New Roman" w:cs="Times New Roman"/>
+                      <w:b/>
+                      <w:bCs/>
+                      <w:sz w:val="24"/>
+                      <w:szCs w:val="24"/>
+                      <w:lang w:eastAsia="fr-FR"/>
+                    </w:rPr>
+                    <w:t xml:space="preserve"> (%)</w:t>
                   </w:r>
                 </w:p>
               </w:tc>
@@ -1269,8 +1691,18 @@
                 <w:b/>
                 <w:bCs/>
               </w:rPr>
-              <w:t>Validation Loss</w:t>
-            </w:r>
+              <w:t xml:space="preserve">Validation </w:t>
+            </w:r>
+            <w:proofErr w:type="spellStart"/>
+            <w:r>
+              <w:rPr>
+                <w:rFonts w:ascii="Times New Roman" w:hAnsi="Times New Roman" w:cs="Times New Roman"/>
+                <w:b/>
+                <w:bCs/>
+              </w:rPr>
+              <w:t>Loss</w:t>
+            </w:r>
+            <w:proofErr w:type="spellEnd"/>
           </w:p>
         </w:tc>
       </w:tr>
@@ -1490,7 +1922,25 @@
                 <w:b/>
                 <w:bCs/>
               </w:rPr>
-              <w:t>SegFormer-B0 (Cityscapes, 1024x1024)</w:t>
+              <w:t>SegFormer-B0 (</w:t>
+            </w:r>
+            <w:proofErr w:type="spellStart"/>
+            <w:r>
+              <w:rPr>
+                <w:rFonts w:ascii="Times New Roman" w:hAnsi="Times New Roman" w:cs="Times New Roman"/>
+                <w:b/>
+                <w:bCs/>
+              </w:rPr>
+              <w:t>Cityscapes</w:t>
+            </w:r>
+            <w:proofErr w:type="spellEnd"/>
+            <w:r>
+              <w:rPr>
+                <w:rFonts w:ascii="Times New Roman" w:hAnsi="Times New Roman" w:cs="Times New Roman"/>
+                <w:b/>
+                <w:bCs/>
+              </w:rPr>
+              <w:t>, 1024x1024)</w:t>
             </w:r>
             <w:r>
               <w:rPr>
@@ -1592,7 +2042,25 @@
                 <w:b/>
                 <w:bCs/>
               </w:rPr>
-              <w:t>SegFormer-B0 (Cityscapes, 1024x1024) v2</w:t>
+              <w:t>SegFormer-B0 (</w:t>
+            </w:r>
+            <w:proofErr w:type="spellStart"/>
+            <w:r>
+              <w:rPr>
+                <w:rFonts w:ascii="Times New Roman" w:hAnsi="Times New Roman" w:cs="Times New Roman"/>
+                <w:b/>
+                <w:bCs/>
+              </w:rPr>
+              <w:t>Cityscapes</w:t>
+            </w:r>
+            <w:proofErr w:type="spellEnd"/>
+            <w:r>
+              <w:rPr>
+                <w:rFonts w:ascii="Times New Roman" w:hAnsi="Times New Roman" w:cs="Times New Roman"/>
+                <w:b/>
+                <w:bCs/>
+              </w:rPr>
+              <w:t>, 1024x1024) v2</w:t>
             </w:r>
             <w:r>
               <w:rPr>
@@ -1695,14 +2163,25 @@
       <w:r>
         <w:t xml:space="preserve"> SegFormer et notamment la variante « </w:t>
       </w:r>
-      <w:r>
-        <w:rPr>
-          <w:b/>
-          <w:bCs/>
-          <w:i/>
-          <w:iCs/>
-        </w:rPr>
-        <w:t>Nvidia/segformer-b0-finetuned-cityscapes-1024-1024</w:t>
+      <w:proofErr w:type="spellStart"/>
+      <w:r>
+        <w:rPr>
+          <w:b/>
+          <w:bCs/>
+          <w:i/>
+          <w:iCs/>
+        </w:rPr>
+        <w:t>Nvidia</w:t>
+      </w:r>
+      <w:proofErr w:type="spellEnd"/>
+      <w:r>
+        <w:rPr>
+          <w:b/>
+          <w:bCs/>
+          <w:i/>
+          <w:iCs/>
+        </w:rPr>
+        <w:t>/segformer-b0-finetuned-cityscapes-1024-1024</w:t>
       </w:r>
       <w:r>
         <w:t> » produi</w:t>
@@ -1717,7 +2196,23 @@
         <w:t>l</w:t>
       </w:r>
       <w:r>
-        <w:t xml:space="preserve">a version 1. La mean IoU </w:t>
+        <w:t xml:space="preserve">a version 1. La </w:t>
+      </w:r>
+      <w:proofErr w:type="spellStart"/>
+      <w:r>
+        <w:t>mean</w:t>
+      </w:r>
+      <w:proofErr w:type="spellEnd"/>
+      <w:r>
+        <w:t xml:space="preserve"> </w:t>
+      </w:r>
+      <w:proofErr w:type="spellStart"/>
+      <w:r>
+        <w:t>IoU</w:t>
+      </w:r>
+      <w:proofErr w:type="spellEnd"/>
+      <w:r>
+        <w:t xml:space="preserve"> </w:t>
       </w:r>
       <w:r>
         <w:t>atteint</w:t>
@@ -1735,7 +2230,15 @@
         <w:t>9</w:t>
       </w:r>
       <w:r>
-        <w:t>% contre 69.38% pour le modèle U-Net Mini. La val loss ne déroge pas à cette règle</w:t>
+        <w:t xml:space="preserve">% contre 69.38% pour le modèle U-Net Mini. La val </w:t>
+      </w:r>
+      <w:proofErr w:type="spellStart"/>
+      <w:r>
+        <w:t>loss</w:t>
+      </w:r>
+      <w:proofErr w:type="spellEnd"/>
+      <w:r>
+        <w:t xml:space="preserve"> ne déroge pas à cette règle</w:t>
       </w:r>
       <w:r>
         <w:t>,</w:t>
@@ -1780,14 +2283,25 @@
         <w:lastRenderedPageBreak/>
         <w:t>C’est donc naturellement que le modèle SegFormer « </w:t>
       </w:r>
-      <w:r>
-        <w:rPr>
-          <w:b/>
-          <w:bCs/>
-          <w:i/>
-          <w:iCs/>
-        </w:rPr>
-        <w:t>Nvidia/segformer-b0-finetuned-cityscapes-1024-1024</w:t>
+      <w:proofErr w:type="spellStart"/>
+      <w:r>
+        <w:rPr>
+          <w:b/>
+          <w:bCs/>
+          <w:i/>
+          <w:iCs/>
+        </w:rPr>
+        <w:t>Nvidia</w:t>
+      </w:r>
+      <w:proofErr w:type="spellEnd"/>
+      <w:r>
+        <w:rPr>
+          <w:b/>
+          <w:bCs/>
+          <w:i/>
+          <w:iCs/>
+        </w:rPr>
+        <w:t>/segformer-b0-finetuned-cityscapes-1024-1024</w:t>
       </w:r>
       <w:r>
         <w:t> » dans sa version 1, c’est-à-</w:t>
@@ -1970,213 +2484,427 @@
           <w:szCs w:val="28"/>
         </w:rPr>
         <w:lastRenderedPageBreak/>
-        <w:t>VI. Limites et améliorations possibles</w:t>
-      </w:r>
-    </w:p>
-    <w:p>
-      <w:pPr>
-        <w:spacing w:line="360" w:lineRule="auto"/>
-        <w:jc w:val="both"/>
-      </w:pPr>
-      <w:r>
-        <w:t>SegFormer présente plusieurs avantages par rapport à U-Net Mini. En effet, il produit de meilleures performances</w:t>
-      </w:r>
-      <w:r>
-        <w:t xml:space="preserve"> et le temps de calcul est nettement réduit.</w:t>
-      </w:r>
-    </w:p>
-    <w:p>
-      <w:pPr>
-        <w:spacing w:line="360" w:lineRule="auto"/>
-        <w:jc w:val="both"/>
-      </w:pPr>
-      <w:r>
-        <w:t xml:space="preserve">Néanmoins, lorsqu’on réalise des inférences sur nos données de test, on s’aperçoit que la qualité graphique des masques laisse à désirer. Cela pourrait bien provenir de la taille des masques prédits car ceux -ci ont une dimension se sortie qui représente 1/4 de la résolution de l’image d’entrée originale (après son pré traitement) ce qui signifie que pour la variante </w:t>
-      </w:r>
-      <w:r>
-        <w:rPr>
-          <w:i/>
-          <w:iCs/>
-        </w:rPr>
-        <w:t>« </w:t>
-      </w:r>
-      <w:r>
-        <w:rPr>
-          <w:b/>
-          <w:bCs/>
-          <w:i/>
-          <w:iCs/>
-        </w:rPr>
-        <w:t>Nvidia/segformer-b0-finetuned-ade-512-512</w:t>
-      </w:r>
-      <w:r>
-        <w:rPr>
-          <w:b/>
-          <w:bCs/>
-        </w:rPr>
-        <w:t> </w:t>
-      </w:r>
-      <w:r>
-        <w:t>», le masque de sortie aura une résolution de 128x128. Ceci a pour conséquence un masque pixélisé et qui manque de netteté lors des inférences.</w:t>
-      </w:r>
-    </w:p>
-    <w:p>
-      <w:pPr>
-        <w:spacing w:line="360" w:lineRule="auto"/>
-        <w:jc w:val="both"/>
-      </w:pPr>
-      <w:r>
-        <w:t xml:space="preserve">Pour résoudre ce problème, nous avons essayé de redimensionner les masques prédit mais notre niveau de connaissances dans cette problématique n’a </w:t>
-      </w:r>
-      <w:r>
-        <w:t xml:space="preserve">pas </w:t>
-      </w:r>
-      <w:r>
-        <w:t>permis d’obtenir des résultats probants.</w:t>
-      </w:r>
-    </w:p>
-    <w:p>
-      <w:pPr>
-        <w:spacing w:line="360" w:lineRule="auto"/>
-        <w:jc w:val="both"/>
-      </w:pPr>
-      <w:r>
-        <w:t xml:space="preserve">L’entrainement d’une variante plus sophistiquée comme la B5 </w:t>
-      </w:r>
-      <w:r>
-        <w:t>pourrait, peut-être</w:t>
-      </w:r>
-      <w:r>
-        <w:t>,</w:t>
-      </w:r>
-      <w:r>
-        <w:t xml:space="preserve"> résoudre cette problématique.</w:t>
-      </w:r>
-    </w:p>
-    <w:p>
-      <w:pPr>
-        <w:spacing w:line="360" w:lineRule="auto"/>
-        <w:jc w:val="both"/>
-      </w:pPr>
-      <w:r>
-        <w:t>Autre limite, et non des moindres, c’est que bien que SegFormer soit plus rapide, certaines variantes demandent des ressources importantes pour fonctionner.</w:t>
-      </w:r>
-    </w:p>
-    <w:p>
-      <w:pPr>
-        <w:spacing w:line="360" w:lineRule="auto"/>
-        <w:jc w:val="both"/>
-      </w:pPr>
-      <w:r>
-        <w:t xml:space="preserve">Alors que le </w:t>
-      </w:r>
-      <w:r>
-        <w:rPr>
-          <w:i/>
-          <w:iCs/>
-        </w:rPr>
-        <w:t>« </w:t>
-      </w:r>
-      <w:r>
-        <w:rPr>
-          <w:b/>
-          <w:bCs/>
-          <w:i/>
-          <w:iCs/>
-        </w:rPr>
-        <w:t>Nvidia/segformer-b0-finetuned-ade-512-512</w:t>
-      </w:r>
-      <w:r>
-        <w:rPr>
-          <w:b/>
-          <w:bCs/>
-        </w:rPr>
-        <w:t> </w:t>
-      </w:r>
-      <w:r>
-        <w:t>», n’a aucun problème à tourner avec le Tesla L4 disponible sur Colab, le « </w:t>
-      </w:r>
-      <w:r>
-        <w:rPr>
-          <w:b/>
-          <w:bCs/>
-          <w:i/>
-          <w:iCs/>
-        </w:rPr>
-        <w:t>Nvidia/segformer-b0-finetuned-cityscapes-1024-1024</w:t>
-      </w:r>
-      <w:r>
-        <w:t> », en revanche, ne peut tourner que sur le Tesla A100, autrement le calcul s’interrompt par manque de mémoire disponible. Le problème est que le Tesla A100 est rarement disponible ce qui n’est pas commode lorsque l’on est tenu par les délais.</w:t>
-      </w:r>
-    </w:p>
-    <w:p>
-      <w:pPr>
-        <w:spacing w:line="360" w:lineRule="auto"/>
-        <w:jc w:val="both"/>
-      </w:pPr>
-      <w:r>
-        <w:t>La solution est de s’équiper du matériel adéquat avec toutes les contraintes que ceci peut poser.</w:t>
-      </w:r>
-    </w:p>
-    <w:p>
-      <w:pPr>
-        <w:spacing w:line="360" w:lineRule="auto"/>
-        <w:jc w:val="both"/>
-      </w:pPr>
-      <w:r>
-        <w:t>Une autre amélioration que l’on pourrait apporter à l’avenir, c’est d’entrainer le modèle sur plus d’époques. Mon SegFormer « </w:t>
-      </w:r>
-      <w:r>
-        <w:rPr>
-          <w:b/>
-          <w:bCs/>
-          <w:i/>
-          <w:iCs/>
-        </w:rPr>
-        <w:t>Nvidia/segformer-b0-finetuned-cityscapes-1024-1024</w:t>
-      </w:r>
-      <w:r>
-        <w:t xml:space="preserve"> » arrive à obtenir une mean-IoU de 76.39% avec seulement 5 époques et nous pensons qu’il est possible d’obtenir de </w:t>
-      </w:r>
-      <w:r>
-        <w:t>meilleures performances</w:t>
-      </w:r>
-      <w:r>
-        <w:t xml:space="preserve"> en augmentant le nombre d’époques.</w:t>
-      </w:r>
-    </w:p>
-    <w:p>
-      <w:pPr>
-        <w:spacing w:line="360" w:lineRule="auto"/>
-        <w:jc w:val="both"/>
-      </w:pPr>
-    </w:p>
-    <w:p>
-      <w:pPr>
-        <w:spacing w:line="360" w:lineRule="auto"/>
-        <w:jc w:val="both"/>
-      </w:pPr>
-    </w:p>
-    <w:p>
-      <w:pPr>
+        <w:t xml:space="preserve">VI. </w:t>
+      </w:r>
+      <w:r>
         <w:rPr>
           <w:b/>
           <w:bCs/>
           <w:sz w:val="28"/>
           <w:szCs w:val="28"/>
         </w:rPr>
-      </w:pPr>
-    </w:p>
-    <w:p>
-      <w:pPr>
-        <w:jc w:val="both"/>
-        <w:rPr>
+        <w:t>Analyse des Cartes d'Attention</w:t>
+      </w:r>
+    </w:p>
+    <w:p>
+      <w:pPr>
+        <w:spacing w:line="360" w:lineRule="auto"/>
+        <w:jc w:val="both"/>
+      </w:pPr>
+      <w:r>
+        <w:t>Les modèles basés sur une architecture Transformers utilisent les mécanismes d’attention pour pondérer l’importance des différentes parties d’une entrée. SegFormer qui utilise un encodeur de type Transformer ne déroge pas à cette règle. Dans ce contexte, les cartes d’attention indiquent comment le modèle accorde son attention aux différentes parties de l’image à travers les différentes couches qui sont 8 pour notre modèle SegFormer. L’analyse des cartes d’attention peut se faire</w:t>
+      </w:r>
+      <w:r>
+        <w:t xml:space="preserve"> selon</w:t>
+      </w:r>
+      <w:r>
+        <w:t xml:space="preserve"> </w:t>
+      </w:r>
+      <w:r>
+        <w:t>une logique</w:t>
+      </w:r>
+      <w:r>
+        <w:t xml:space="preserve"> locale et globale</w:t>
+      </w:r>
+      <w:r>
+        <w:t>.</w:t>
+      </w:r>
+    </w:p>
+    <w:p>
+      <w:pPr>
+        <w:spacing w:line="360" w:lineRule="auto"/>
+        <w:jc w:val="both"/>
+      </w:pPr>
+      <w:r>
+        <w:t xml:space="preserve">La logique locale </w:t>
+      </w:r>
+      <w:r>
+        <w:t xml:space="preserve">c’est lorsque dans les couches inférieures du modèle </w:t>
+      </w:r>
+    </w:p>
+    <w:p>
+      <w:pPr>
+        <w:rPr>
+          <w:b/>
+          <w:bCs/>
+          <w:sz w:val="28"/>
+          <w:szCs w:val="28"/>
+        </w:rPr>
+      </w:pPr>
+    </w:p>
+    <w:p>
+      <w:pPr>
+        <w:rPr>
+          <w:b/>
+          <w:bCs/>
+          <w:sz w:val="28"/>
+          <w:szCs w:val="28"/>
+        </w:rPr>
+      </w:pPr>
+      <w:r>
+        <w:rPr>
+          <w:b/>
+          <w:bCs/>
           <w:noProof/>
+          <w:sz w:val="28"/>
+          <w:szCs w:val="28"/>
+        </w:rPr>
+        <w:drawing>
+          <wp:inline distT="0" distB="0" distL="0" distR="0" wp14:anchorId="33ADF6CD" wp14:editId="7B771326">
+            <wp:extent cx="5760720" cy="2907665"/>
+            <wp:effectExtent l="0" t="0" r="0" b="6985"/>
+            <wp:docPr id="3" name="Image 3"/>
+            <wp:cNvGraphicFramePr>
+              <a:graphicFrameLocks xmlns:a="http://schemas.openxmlformats.org/drawingml/2006/main" noChangeAspect="1"/>
+            </wp:cNvGraphicFramePr>
+            <a:graphic xmlns:a="http://schemas.openxmlformats.org/drawingml/2006/main">
+              <a:graphicData uri="http://schemas.openxmlformats.org/drawingml/2006/picture">
+                <pic:pic xmlns:pic="http://schemas.openxmlformats.org/drawingml/2006/picture">
+                  <pic:nvPicPr>
+                    <pic:cNvPr id="0" name="Picture 1"/>
+                    <pic:cNvPicPr>
+                      <a:picLocks noChangeAspect="1" noChangeArrowheads="1"/>
+                    </pic:cNvPicPr>
+                  </pic:nvPicPr>
+                  <pic:blipFill>
+                    <a:blip r:embed="rId10" cstate="print">
+                      <a:extLst>
+                        <a:ext uri="{28A0092B-C50C-407E-A947-70E740481C1C}">
+                          <a14:useLocalDpi xmlns:a14="http://schemas.microsoft.com/office/drawing/2010/main" val="0"/>
+                        </a:ext>
+                      </a:extLst>
+                    </a:blip>
+                    <a:srcRect/>
+                    <a:stretch>
+                      <a:fillRect/>
+                    </a:stretch>
+                  </pic:blipFill>
+                  <pic:spPr bwMode="auto">
+                    <a:xfrm>
+                      <a:off x="0" y="0"/>
+                      <a:ext cx="5760720" cy="2907665"/>
+                    </a:xfrm>
+                    <a:prstGeom prst="rect">
+                      <a:avLst/>
+                    </a:prstGeom>
+                    <a:noFill/>
+                    <a:ln>
+                      <a:noFill/>
+                    </a:ln>
+                  </pic:spPr>
+                </pic:pic>
+              </a:graphicData>
+            </a:graphic>
+          </wp:inline>
+        </w:drawing>
+      </w:r>
+    </w:p>
+    <w:p>
+      <w:pPr>
+        <w:rPr>
+          <w:b/>
+          <w:bCs/>
+          <w:sz w:val="28"/>
+          <w:szCs w:val="28"/>
+        </w:rPr>
+      </w:pPr>
+    </w:p>
+    <w:p>
+      <w:pPr>
+        <w:rPr>
+          <w:b/>
+          <w:bCs/>
+          <w:sz w:val="28"/>
+          <w:szCs w:val="28"/>
+        </w:rPr>
+      </w:pPr>
+      <w:bookmarkStart w:id="1" w:name="_Hlk169197177"/>
+      <w:r>
+        <w:rPr>
+          <w:b/>
+          <w:bCs/>
+          <w:sz w:val="28"/>
+          <w:szCs w:val="28"/>
+        </w:rPr>
+        <w:t>VI. Limites et améliorations possibles</w:t>
+      </w:r>
+    </w:p>
+    <w:bookmarkEnd w:id="1"/>
+    <w:p>
+      <w:pPr>
+        <w:spacing w:line="360" w:lineRule="auto"/>
+        <w:jc w:val="both"/>
+      </w:pPr>
+      <w:r>
+        <w:t>SegFormer présente plusieurs avantages par rapport à U-Net Mini. En effet, il produit de meilleures performances</w:t>
+      </w:r>
+      <w:r>
+        <w:t xml:space="preserve"> et le temps de calcul est nettement réduit.</w:t>
+      </w:r>
+    </w:p>
+    <w:p>
+      <w:pPr>
+        <w:spacing w:line="360" w:lineRule="auto"/>
+        <w:jc w:val="both"/>
+      </w:pPr>
+      <w:r>
+        <w:t xml:space="preserve">Néanmoins, lorsqu’on réalise des inférences sur nos données de test, on s’aperçoit que la qualité graphique des masques laisse à désirer. Cela pourrait bien provenir de la taille des masques prédits car ceux -ci ont une dimension se sortie qui représente 1/4 de la résolution de l’image d’entrée originale (après son pré traitement) ce qui signifie que pour la variante </w:t>
+      </w:r>
+      <w:r>
+        <w:rPr>
+          <w:i/>
+          <w:iCs/>
+        </w:rPr>
+        <w:t>« </w:t>
+      </w:r>
+      <w:proofErr w:type="spellStart"/>
+      <w:r>
+        <w:rPr>
+          <w:b/>
+          <w:bCs/>
+          <w:i/>
+          <w:iCs/>
+        </w:rPr>
+        <w:t>Nvidia</w:t>
+      </w:r>
+      <w:proofErr w:type="spellEnd"/>
+      <w:r>
+        <w:rPr>
+          <w:b/>
+          <w:bCs/>
+          <w:i/>
+          <w:iCs/>
+        </w:rPr>
+        <w:t>/segformer-b0-finetuned-ade-512-512</w:t>
+      </w:r>
+      <w:r>
+        <w:rPr>
+          <w:b/>
+          <w:bCs/>
+        </w:rPr>
+        <w:t> </w:t>
+      </w:r>
+      <w:r>
+        <w:t>», le masque de sortie aura une résolution de 128x128. Ceci a pour conséquence un masque pixélisé et qui manque de netteté lors des inférences.</w:t>
+      </w:r>
+    </w:p>
+    <w:p>
+      <w:pPr>
+        <w:spacing w:line="360" w:lineRule="auto"/>
+        <w:jc w:val="both"/>
+      </w:pPr>
+      <w:r>
+        <w:lastRenderedPageBreak/>
+        <w:t xml:space="preserve">Pour résoudre ce problème, nous avons essayé de redimensionner les masques prédit mais notre niveau de connaissances dans cette problématique n’a </w:t>
+      </w:r>
+      <w:r>
+        <w:t xml:space="preserve">pas </w:t>
+      </w:r>
+      <w:r>
+        <w:t>permis d’obtenir des résultats probants.</w:t>
+      </w:r>
+    </w:p>
+    <w:p>
+      <w:pPr>
+        <w:spacing w:line="360" w:lineRule="auto"/>
+        <w:jc w:val="both"/>
+      </w:pPr>
+      <w:r>
+        <w:t xml:space="preserve">L’entrainement d’une variante plus sophistiquée comme la B5 </w:t>
+      </w:r>
+      <w:r>
+        <w:t>pourrait, peut-être</w:t>
+      </w:r>
+      <w:r>
+        <w:t>,</w:t>
+      </w:r>
+      <w:r>
+        <w:t xml:space="preserve"> résoudre cette problématique.</w:t>
+      </w:r>
+    </w:p>
+    <w:p>
+      <w:pPr>
+        <w:spacing w:line="360" w:lineRule="auto"/>
+        <w:jc w:val="both"/>
+      </w:pPr>
+      <w:r>
+        <w:t>Autre limite, et non des moindres, c’est que bien que SegFormer soit plus rapide, certaines variantes demandent des ressources importantes pour fonctionner.</w:t>
+      </w:r>
+    </w:p>
+    <w:p>
+      <w:pPr>
+        <w:spacing w:line="360" w:lineRule="auto"/>
+        <w:jc w:val="both"/>
+      </w:pPr>
+      <w:r>
+        <w:t xml:space="preserve">Alors que le </w:t>
+      </w:r>
+      <w:r>
+        <w:rPr>
+          <w:i/>
+          <w:iCs/>
+        </w:rPr>
+        <w:t>« </w:t>
+      </w:r>
+      <w:proofErr w:type="spellStart"/>
+      <w:r>
+        <w:rPr>
+          <w:b/>
+          <w:bCs/>
+          <w:i/>
+          <w:iCs/>
+        </w:rPr>
+        <w:t>Nvidia</w:t>
+      </w:r>
+      <w:proofErr w:type="spellEnd"/>
+      <w:r>
+        <w:rPr>
+          <w:b/>
+          <w:bCs/>
+          <w:i/>
+          <w:iCs/>
+        </w:rPr>
+        <w:t>/segformer-b0-finetuned-ade-512-512</w:t>
+      </w:r>
+      <w:r>
+        <w:rPr>
+          <w:b/>
+          <w:bCs/>
+        </w:rPr>
+        <w:t> </w:t>
+      </w:r>
+      <w:r>
+        <w:t xml:space="preserve">», n’a aucun problème à tourner avec le Tesla L4 disponible sur </w:t>
+      </w:r>
+      <w:proofErr w:type="spellStart"/>
+      <w:r>
+        <w:t>Colab</w:t>
+      </w:r>
+      <w:proofErr w:type="spellEnd"/>
+      <w:r>
+        <w:t>, le « </w:t>
+      </w:r>
+      <w:proofErr w:type="spellStart"/>
+      <w:r>
+        <w:rPr>
+          <w:b/>
+          <w:bCs/>
+          <w:i/>
+          <w:iCs/>
+        </w:rPr>
+        <w:t>Nvidia</w:t>
+      </w:r>
+      <w:proofErr w:type="spellEnd"/>
+      <w:r>
+        <w:rPr>
+          <w:b/>
+          <w:bCs/>
+          <w:i/>
+          <w:iCs/>
+        </w:rPr>
+        <w:t>/segformer-b0-finetuned-cityscapes-1024-1024</w:t>
+      </w:r>
+      <w:r>
+        <w:t> », en revanche, ne peut tourner que sur le Tesla A100, autrement le calcul s’interrompt par manque de mémoire disponible. Le problème est que le Tesla A100 est rarement disponible ce qui n’est pas commode lorsque l’on est tenu par les délais.</w:t>
+      </w:r>
+    </w:p>
+    <w:p>
+      <w:pPr>
+        <w:spacing w:line="360" w:lineRule="auto"/>
+        <w:jc w:val="both"/>
+      </w:pPr>
+      <w:r>
+        <w:t>La solution est de s’équiper du matériel adéquat avec toutes les contraintes que ceci peut poser.</w:t>
+      </w:r>
+    </w:p>
+    <w:p>
+      <w:pPr>
+        <w:spacing w:line="360" w:lineRule="auto"/>
+        <w:jc w:val="both"/>
+      </w:pPr>
+      <w:r>
+        <w:t>Une autre amélioration que l’on pourrait apporter à l’avenir, c’est d’entrainer le modèle sur plus d’époques. Mon SegFormer « </w:t>
+      </w:r>
+      <w:proofErr w:type="spellStart"/>
+      <w:r>
+        <w:rPr>
+          <w:b/>
+          <w:bCs/>
+          <w:i/>
+          <w:iCs/>
+        </w:rPr>
+        <w:t>Nvidia</w:t>
+      </w:r>
+      <w:proofErr w:type="spellEnd"/>
+      <w:r>
+        <w:rPr>
+          <w:b/>
+          <w:bCs/>
+          <w:i/>
+          <w:iCs/>
+        </w:rPr>
+        <w:t>/segformer-b0-finetuned-cityscapes-1024-1024</w:t>
+      </w:r>
+      <w:r>
+        <w:t xml:space="preserve"> » arrive à obtenir une </w:t>
+      </w:r>
+      <w:proofErr w:type="spellStart"/>
+      <w:r>
+        <w:t>mean-IoU</w:t>
+      </w:r>
+      <w:proofErr w:type="spellEnd"/>
+      <w:r>
+        <w:t xml:space="preserve"> de 76.39% avec seulement 5 époques et nous pensons qu’il est possible d’obtenir de </w:t>
+      </w:r>
+      <w:r>
+        <w:t>meilleures performances</w:t>
+      </w:r>
+      <w:r>
+        <w:t xml:space="preserve"> en augmentant le nombre d’époques.</w:t>
+      </w:r>
+    </w:p>
+    <w:p>
+      <w:pPr>
+        <w:spacing w:line="360" w:lineRule="auto"/>
+        <w:jc w:val="both"/>
+      </w:pPr>
+    </w:p>
+    <w:p>
+      <w:pPr>
+        <w:spacing w:line="360" w:lineRule="auto"/>
+        <w:jc w:val="both"/>
+      </w:pPr>
+    </w:p>
+    <w:p>
+      <w:pPr>
+        <w:rPr>
+          <w:b/>
+          <w:bCs/>
+          <w:sz w:val="28"/>
+          <w:szCs w:val="28"/>
+        </w:rPr>
+      </w:pPr>
+    </w:p>
+    <w:p>
+      <w:pPr>
+        <w:jc w:val="both"/>
+        <w:rPr>
+          <w:noProof/>
         </w:rPr>
       </w:pPr>
     </w:p>
     <w:sectPr>
-      <w:footerReference w:type="default" r:id="rId10"/>
+      <w:footerReference w:type="default" r:id="rId11"/>
       <w:pgSz w:w="11906" w:h="16838"/>
       <w:pgMar w:top="1417" w:right="1417" w:bottom="1417" w:left="1417" w:header="708" w:footer="708" w:gutter="0"/>
       <w:cols w:space="708"/>
@@ -2773,7 +3501,7 @@
   <w:style w:type="paragraph" w:default="1" w:styleId="Normal">
     <w:name w:val="Normal"/>
     <w:qFormat/>
-    <w:rsid w:val="00A128B2"/>
+    <w:rsid w:val="00672A38"/>
   </w:style>
   <w:style w:type="character" w:default="1" w:styleId="Policepardfaut">
     <w:name w:val="Default Paragraph Font"/>

</xml_diff>